<commit_message>
Working towards using only measurements that are truly observable from each station
</commit_message>
<xml_diff>
--- a/READ_ME FullState Implementation.docx
+++ b/READ_ME FullState Implementation.docx
@@ -3,15 +3,19 @@
 <w:document xmlns:wpc="http://schemas.microsoft.com/office/word/2010/wordprocessingCanvas" xmlns:mo="http://schemas.microsoft.com/office/mac/office/2008/main" xmlns:mc="http://schemas.openxmlformats.org/markup-compatibility/2006" xmlns:mv="urn:schemas-microsoft-com:mac:vml" xmlns:o="urn:schemas-microsoft-com:office:office" xmlns:r="http://schemas.openxmlformats.org/officeDocument/2006/relationships" xmlns:m="http://schemas.openxmlformats.org/officeDocument/2006/math" xmlns:v="urn:schemas-microsoft-com:vml" xmlns:wp14="http://schemas.microsoft.com/office/word/2010/wordprocessingDrawing" xmlns:wp="http://schemas.openxmlformats.org/drawingml/2006/wordprocessingDrawing" xmlns:w10="urn:schemas-microsoft-com:office:word" xmlns:w="http://schemas.openxmlformats.org/wordprocessingml/2006/main" xmlns:w14="http://schemas.microsoft.com/office/word/2010/wordml" xmlns:wpg="http://schemas.microsoft.com/office/word/2010/wordprocessingGroup" xmlns:wpi="http://schemas.microsoft.com/office/word/2010/wordprocessingInk" xmlns:wne="http://schemas.microsoft.com/office/word/2006/wordml" xmlns:wps="http://schemas.microsoft.com/office/word/2010/wordprocessingShape" mc:Ignorable="w14 wp14">
   <w:body>
     <w:p>
+      <w:bookmarkStart w:id="0" w:name="_GoBack"/>
+      <w:bookmarkEnd w:id="0"/>
       <w:r>
         <w:t>Changes to code f</w:t>
       </w:r>
       <w:r>
         <w:t>rom AMOS 2017 (</w:t>
       </w:r>
+      <w:proofErr w:type="spellStart"/>
       <w:r>
         <w:t>EnKF_withDensity_comb_norm_loc.ipynb</w:t>
       </w:r>
+      <w:proofErr w:type="spellEnd"/>
       <w:r>
         <w:t>) to full state implementation</w:t>
       </w:r>
@@ -33,11 +37,21 @@
       <w:r>
         <w:t xml:space="preserve">In </w:t>
       </w:r>
-      <w:r>
-        <w:t>calc_lat_lst_indices</w:t>
-      </w:r>
-      <w:r>
-        <w:t>() function, added conversion to integers before return, this is already implemented in filter_functions.py, but this code does not yet call that function directly from that file, it still just has it included in its script</w:t>
+      <w:proofErr w:type="spellStart"/>
+      <w:r>
+        <w:t>calc_lat_lst_</w:t>
+      </w:r>
+      <w:proofErr w:type="gramStart"/>
+      <w:r>
+        <w:t>indices</w:t>
+      </w:r>
+      <w:proofErr w:type="spellEnd"/>
+      <w:r>
+        <w:t>(</w:t>
+      </w:r>
+      <w:proofErr w:type="gramEnd"/>
+      <w:r>
+        <w:t>) function, added conversion to integers before return, this is already implemented in filter_functions.py, but this code does not yet call that function directly from that file, it still just has it included in its script</w:t>
       </w:r>
     </w:p>
     <w:p/>
@@ -85,7 +99,20 @@
         <w:t xml:space="preserve">Account for if the simulation is over one day in miss density calculation by adding </w:t>
       </w:r>
       <w:r>
-        <w:t>t = t - math.floor(t/86400) * 86400</w:t>
+        <w:t xml:space="preserve">t = t - </w:t>
+      </w:r>
+      <w:proofErr w:type="spellStart"/>
+      <w:proofErr w:type="gramStart"/>
+      <w:r>
+        <w:t>math.floor</w:t>
+      </w:r>
+      <w:proofErr w:type="spellEnd"/>
+      <w:r>
+        <w:t>(</w:t>
+      </w:r>
+      <w:proofErr w:type="gramEnd"/>
+      <w:r>
+        <w:t>t/86400) * 86400</w:t>
       </w:r>
       <w:r>
         <w:t xml:space="preserve"> (3-7-18)</w:t>
@@ -111,11 +138,37 @@
           <w:numId w:val="1"/>
         </w:numPr>
       </w:pPr>
-      <w:r>
-        <w:t>Calc_MSIS density using hour_init in filter instead of hour_init_UT</w:t>
-      </w:r>
-      <w:r>
-        <w:t>, was using correct hour_init_UT in measurement generation</w:t>
+      <w:proofErr w:type="spellStart"/>
+      <w:r>
+        <w:t>Calc_MSIS</w:t>
+      </w:r>
+      <w:proofErr w:type="spellEnd"/>
+      <w:r>
+        <w:t xml:space="preserve"> density using </w:t>
+      </w:r>
+      <w:proofErr w:type="spellStart"/>
+      <w:r>
+        <w:t>hour_init</w:t>
+      </w:r>
+      <w:proofErr w:type="spellEnd"/>
+      <w:r>
+        <w:t xml:space="preserve"> in filter instead of </w:t>
+      </w:r>
+      <w:proofErr w:type="spellStart"/>
+      <w:r>
+        <w:t>hour_init_UT</w:t>
+      </w:r>
+      <w:proofErr w:type="spellEnd"/>
+      <w:r>
+        <w:t xml:space="preserve">, was using correct </w:t>
+      </w:r>
+      <w:proofErr w:type="spellStart"/>
+      <w:r>
+        <w:t>hour_init_UT</w:t>
+      </w:r>
+      <w:proofErr w:type="spellEnd"/>
+      <w:r>
+        <w:t xml:space="preserve"> in measurement generation</w:t>
       </w:r>
     </w:p>
     <w:p>
@@ -127,10 +180,16 @@
         </w:numPr>
       </w:pPr>
       <w:r>
-        <w:t>Inconsistency with using day of year and day of month, calc_julian_date accepts day of month as a parameter, not day of year!</w:t>
-      </w:r>
-      <w:bookmarkStart w:id="0" w:name="_GoBack"/>
-      <w:bookmarkEnd w:id="0"/>
+        <w:t xml:space="preserve">Inconsistency with using day of year and day of month, </w:t>
+      </w:r>
+      <w:proofErr w:type="spellStart"/>
+      <w:r>
+        <w:t>calc_julian_date</w:t>
+      </w:r>
+      <w:proofErr w:type="spellEnd"/>
+      <w:r>
+        <w:t xml:space="preserve"> accepts day of month as a parameter, not day of year!</w:t>
+      </w:r>
     </w:p>
     <w:p/>
     <w:p>
@@ -147,13 +206,43 @@
         </w:numPr>
       </w:pPr>
       <w:r>
-        <w:t xml:space="preserve">Updated calc_MSIS in meas gen to call </w:t>
-      </w:r>
+        <w:t xml:space="preserve">Updated </w:t>
+      </w:r>
+      <w:proofErr w:type="spellStart"/>
+      <w:r>
+        <w:t>calc_MSIS</w:t>
+      </w:r>
+      <w:proofErr w:type="spellEnd"/>
+      <w:r>
+        <w:t xml:space="preserve"> in </w:t>
+      </w:r>
+      <w:proofErr w:type="spellStart"/>
+      <w:r>
+        <w:t>meas</w:t>
+      </w:r>
+      <w:proofErr w:type="spellEnd"/>
+      <w:r>
+        <w:t xml:space="preserve"> gen to call </w:t>
+      </w:r>
+      <w:proofErr w:type="spellStart"/>
       <w:r>
         <w:t>calc_lat_lon_from_t_R</w:t>
       </w:r>
+      <w:proofErr w:type="spellEnd"/>
       <w:r>
         <w:t xml:space="preserve"> in order to be more consistent with filter</w:t>
+      </w:r>
+    </w:p>
+    <w:p>
+      <w:pPr>
+        <w:pStyle w:val="ListParagraph"/>
+        <w:numPr>
+          <w:ilvl w:val="0"/>
+          <w:numId w:val="2"/>
+        </w:numPr>
+      </w:pPr>
+      <w:r>
+        <w:t xml:space="preserve">When I normalized the density from 1e-13 to 1e-4, I did not change the amount of noise/error I was adding to the initial estimate from 1e-4, which is too low now that the density is on the order of 1e-4. Updating noise to </w:t>
       </w:r>
     </w:p>
     <w:sectPr>

</xml_diff>

<commit_message>
Working RR EnSRF but need to make corrections
Getting good results for q=39, 75 obs, all percent error under 160%
After meeting w/ Penny determined corrections/changes to make to the filter. Commiting before making those updates
</commit_message>
<xml_diff>
--- a/READ_ME FullState Implementation.docx
+++ b/READ_ME FullState Implementation.docx
@@ -3,8 +3,6 @@
 <w:document xmlns:wpc="http://schemas.microsoft.com/office/word/2010/wordprocessingCanvas" xmlns:mo="http://schemas.microsoft.com/office/mac/office/2008/main" xmlns:mc="http://schemas.openxmlformats.org/markup-compatibility/2006" xmlns:mv="urn:schemas-microsoft-com:mac:vml" xmlns:o="urn:schemas-microsoft-com:office:office" xmlns:r="http://schemas.openxmlformats.org/officeDocument/2006/relationships" xmlns:m="http://schemas.openxmlformats.org/officeDocument/2006/math" xmlns:v="urn:schemas-microsoft-com:vml" xmlns:wp14="http://schemas.microsoft.com/office/word/2010/wordprocessingDrawing" xmlns:wp="http://schemas.openxmlformats.org/drawingml/2006/wordprocessingDrawing" xmlns:w10="urn:schemas-microsoft-com:office:word" xmlns:w="http://schemas.openxmlformats.org/wordprocessingml/2006/main" xmlns:w14="http://schemas.microsoft.com/office/word/2010/wordml" xmlns:wpg="http://schemas.microsoft.com/office/word/2010/wordprocessingGroup" xmlns:wpi="http://schemas.microsoft.com/office/word/2010/wordprocessingInk" xmlns:wne="http://schemas.microsoft.com/office/word/2006/wordml" xmlns:wps="http://schemas.microsoft.com/office/word/2010/wordprocessingShape" mc:Ignorable="w14 wp14">
   <w:body>
     <w:p>
-      <w:bookmarkStart w:id="0" w:name="_GoBack"/>
-      <w:bookmarkEnd w:id="0"/>
       <w:r>
         <w:t>Changes to code f</w:t>
       </w:r>
@@ -242,8 +240,102 @@
         </w:numPr>
       </w:pPr>
       <w:r>
-        <w:t xml:space="preserve">When I normalized the density from 1e-13 to 1e-4, I did not change the amount of noise/error I was adding to the initial estimate from 1e-4, which is too low now that the density is on the order of 1e-4. Updating noise to </w:t>
-      </w:r>
+        <w:t>When I normalized the density from 1e-13 to 1e-4</w:t>
+      </w:r>
+      <w:r>
+        <w:t xml:space="preserve"> and the</w:t>
+      </w:r>
+      <w:r>
+        <w:t xml:space="preserve"> amount of noise/error I was adding to the initial estimate from 1e-4, </w:t>
+      </w:r>
+      <w:r>
+        <w:t>is this the correct amount of error???</w:t>
+      </w:r>
+      <w:r>
+        <w:t xml:space="preserve"> </w:t>
+      </w:r>
+    </w:p>
+    <w:p>
+      <w:pPr>
+        <w:pStyle w:val="ListParagraph"/>
+        <w:numPr>
+          <w:ilvl w:val="0"/>
+          <w:numId w:val="2"/>
+        </w:numPr>
+      </w:pPr>
+      <w:r>
+        <w:t xml:space="preserve">Returning </w:t>
+      </w:r>
+      <w:proofErr w:type="spellStart"/>
+      <w:r>
+        <w:t>lst</w:t>
+      </w:r>
+      <w:proofErr w:type="spellEnd"/>
+      <w:r>
+        <w:t xml:space="preserve"> in hours instead of radians when creating the array of </w:t>
+      </w:r>
+      <w:proofErr w:type="spellStart"/>
+      <w:r>
+        <w:t>lat</w:t>
+      </w:r>
+      <w:proofErr w:type="spellEnd"/>
+      <w:r>
+        <w:t xml:space="preserve"> and </w:t>
+      </w:r>
+      <w:proofErr w:type="spellStart"/>
+      <w:r>
+        <w:t>lst</w:t>
+      </w:r>
+      <w:proofErr w:type="spellEnd"/>
+      <w:r>
+        <w:t xml:space="preserve"> to be used for comparison in filter (does not affect actual measurements, correct </w:t>
+      </w:r>
+      <w:proofErr w:type="spellStart"/>
+      <w:r>
+        <w:t>lst</w:t>
+      </w:r>
+      <w:proofErr w:type="spellEnd"/>
+      <w:r>
+        <w:t>, in hours, was used for miss)</w:t>
+      </w:r>
+    </w:p>
+    <w:p>
+      <w:pPr>
+        <w:pStyle w:val="ListParagraph"/>
+        <w:numPr>
+          <w:ilvl w:val="0"/>
+          <w:numId w:val="2"/>
+        </w:numPr>
+      </w:pPr>
+      <w:r>
+        <w:t xml:space="preserve">Was saving density time array in </w:t>
+      </w:r>
+      <w:proofErr w:type="spellStart"/>
+      <w:r>
+        <w:t>gen_meas</w:t>
+      </w:r>
+      <w:proofErr w:type="spellEnd"/>
+      <w:r>
+        <w:t xml:space="preserve">, but saving all times even when only saving the truly observably times of the other arrays, such as </w:t>
+      </w:r>
+      <w:proofErr w:type="spellStart"/>
+      <w:r>
+        <w:t>lat</w:t>
+      </w:r>
+      <w:proofErr w:type="spellEnd"/>
+      <w:r>
+        <w:t xml:space="preserve">, </w:t>
+      </w:r>
+      <w:proofErr w:type="spellStart"/>
+      <w:r>
+        <w:t>lst</w:t>
+      </w:r>
+      <w:proofErr w:type="spellEnd"/>
+      <w:r>
+        <w:t xml:space="preserve">, true xyz, etc. </w:t>
+      </w:r>
+      <w:bookmarkStart w:id="0" w:name="_GoBack"/>
+      <w:bookmarkEnd w:id="0"/>
     </w:p>
     <w:sectPr>
       <w:pgSz w:w="12240" w:h="15840"/>

</xml_diff>